<commit_message>
actualizacion de documentacion, aver si empiezas a trabajar..git diff
</commit_message>
<xml_diff>
--- a/doc/PLAN_TRABAJO_FIN_CARRERA.docx
+++ b/doc/PLAN_TRABAJO_FIN_CARRERA.docx
@@ -196,7 +196,15 @@
           <w:sz w:val="24"/>
           <w:szCs w:val="24"/>
         </w:rPr>
-        <w:t xml:space="preserve">En la actualidad no basta con crear sitios web </w:t>
+        <w:t>Desde hace mucho tiempo</w:t>
+      </w:r>
+      <w:r>
+        <w:rPr>
+          <w:rFonts w:ascii="Arial" w:hAnsi="Arial" w:cs="Arial"/>
+          <w:sz w:val="24"/>
+          <w:szCs w:val="24"/>
+        </w:rPr>
+        <w:t xml:space="preserve"> no basta con crear sitios web </w:t>
       </w:r>
       <w:r>
         <w:rPr>
@@ -340,15 +348,63 @@
           <w:sz w:val="24"/>
           <w:szCs w:val="24"/>
         </w:rPr>
-        <w:t xml:space="preserve"> pongo como ejemplo a sitios de ventas, de belleza, de cocina, hogar entre otros, no todas las empresas o personas están en capacidad de mantener trabajando a un informático en la empresa, ya </w:t>
-      </w:r>
-      <w:r>
-        <w:rPr>
-          <w:rFonts w:ascii="Arial" w:hAnsi="Arial" w:cs="Arial"/>
-          <w:sz w:val="24"/>
-          <w:szCs w:val="24"/>
-        </w:rPr>
-        <w:t>que sería muy necesario a una persona con esos conocimientos</w:t>
+        <w:t xml:space="preserve"> como sitios de ventas, de belleza, de cocina, hogar </w:t>
+      </w:r>
+      <w:r>
+        <w:rPr>
+          <w:rFonts w:ascii="Arial" w:hAnsi="Arial" w:cs="Arial"/>
+          <w:sz w:val="24"/>
+          <w:szCs w:val="24"/>
+        </w:rPr>
+        <w:t>por solo mencionar a algunos</w:t>
+      </w:r>
+      <w:r>
+        <w:rPr>
+          <w:rFonts w:ascii="Arial" w:hAnsi="Arial" w:cs="Arial"/>
+          <w:sz w:val="24"/>
+          <w:szCs w:val="24"/>
+        </w:rPr>
+        <w:t xml:space="preserve">, no todas las empresas o personas están en capacidad de mantener trabajando a un informático </w:t>
+      </w:r>
+      <w:r>
+        <w:rPr>
+          <w:rFonts w:ascii="Arial" w:hAnsi="Arial" w:cs="Arial"/>
+          <w:sz w:val="24"/>
+          <w:szCs w:val="24"/>
+        </w:rPr>
+        <w:t>para sí</w:t>
+      </w:r>
+      <w:r>
+        <w:rPr>
+          <w:rFonts w:ascii="Arial" w:hAnsi="Arial" w:cs="Arial"/>
+          <w:sz w:val="24"/>
+          <w:szCs w:val="24"/>
+        </w:rPr>
+        <w:t xml:space="preserve">, ya </w:t>
+      </w:r>
+      <w:r>
+        <w:rPr>
+          <w:rFonts w:ascii="Arial" w:hAnsi="Arial" w:cs="Arial"/>
+          <w:sz w:val="24"/>
+          <w:szCs w:val="24"/>
+        </w:rPr>
+        <w:t xml:space="preserve">que </w:t>
+      </w:r>
+      <w:r>
+        <w:rPr>
+          <w:rFonts w:ascii="Arial" w:hAnsi="Arial" w:cs="Arial"/>
+          <w:sz w:val="24"/>
+          <w:szCs w:val="24"/>
+        </w:rPr>
+        <w:t>es</w:t>
+      </w:r>
+      <w:r>
+        <w:rPr>
+          <w:rFonts w:ascii="Arial" w:hAnsi="Arial" w:cs="Arial"/>
+          <w:sz w:val="24"/>
+          <w:szCs w:val="24"/>
+        </w:rPr>
+        <w:t xml:space="preserve"> muy necesario a una persona con esos conocimientos</w:t>
       </w:r>
       <w:r>
         <w:rPr>
@@ -386,7 +442,23 @@
           <w:sz w:val="24"/>
           <w:szCs w:val="24"/>
         </w:rPr>
-        <w:t>Este no es un problema nuevo, tiene su origen con el aparecimiento del Internet y los sitios web, visto la necesidad de mantener un sitio y economizar recursos</w:t>
+        <w:t xml:space="preserve">Este no es un problema nuevo, tiene su origen con </w:t>
+      </w:r>
+      <w:r>
+        <w:rPr>
+          <w:rFonts w:ascii="Arial" w:hAnsi="Arial" w:cs="Arial"/>
+          <w:sz w:val="24"/>
+          <w:szCs w:val="24"/>
+        </w:rPr>
+        <w:t xml:space="preserve">el aparecimiento del Internet el cual dio origen a </w:t>
+      </w:r>
+      <w:r>
+        <w:rPr>
+          <w:rFonts w:ascii="Arial" w:hAnsi="Arial" w:cs="Arial"/>
+          <w:sz w:val="24"/>
+          <w:szCs w:val="24"/>
+        </w:rPr>
+        <w:t>los sitios web, visto la necesidad de mantener un sitio y economizar recursos</w:t>
       </w:r>
       <w:r>
         <w:rPr>
@@ -427,7 +499,39 @@
           <w:sz w:val="24"/>
           <w:szCs w:val="24"/>
         </w:rPr>
-        <w:t xml:space="preserve">, de lo que se encargan estas herramientas es de manejar los contenidos de manera transparente al usuario, de esta forma las entidades de una organización pueden administrar el sitio sin la necesidad de conocer nada de desarrollo web. Esto no es una tecnología nueva y existen muchos CMS en el mercado ya sean libres, gratuitos y de pago, cada uno con su filosofía y sus tecnologías, los gestores de contenidos están siempre alojados en el sitio </w:t>
+        <w:t xml:space="preserve">, de lo que se encargan estas herramientas es de manejar los contenidos de manera transparente al usuario, de esta forma las entidades de una organización pueden administrar el sitio sin la necesidad de conocer nada de desarrollo web. Esto no es una </w:t>
+      </w:r>
+      <w:r>
+        <w:rPr>
+          <w:rFonts w:ascii="Arial" w:hAnsi="Arial" w:cs="Arial"/>
+          <w:sz w:val="24"/>
+          <w:szCs w:val="24"/>
+        </w:rPr>
+        <w:t xml:space="preserve">herramienta </w:t>
+      </w:r>
+      <w:r>
+        <w:rPr>
+          <w:rFonts w:ascii="Arial" w:hAnsi="Arial" w:cs="Arial"/>
+          <w:sz w:val="24"/>
+          <w:szCs w:val="24"/>
+        </w:rPr>
+        <w:t xml:space="preserve"> nueva y existen muchos CMS en el mer</w:t>
+      </w:r>
+      <w:r>
+        <w:rPr>
+          <w:rFonts w:ascii="Arial" w:hAnsi="Arial" w:cs="Arial"/>
+          <w:sz w:val="24"/>
+          <w:szCs w:val="24"/>
+        </w:rPr>
+        <w:t>cado ya sean libres, gratuitos o</w:t>
+      </w:r>
+      <w:r>
+        <w:rPr>
+          <w:rFonts w:ascii="Arial" w:hAnsi="Arial" w:cs="Arial"/>
+          <w:sz w:val="24"/>
+          <w:szCs w:val="24"/>
+        </w:rPr>
+        <w:t xml:space="preserve"> de pago, cada uno con su filosofía y sus tecnologías, los gestores de contenidos están siempre alojados en el sitio </w:t>
       </w:r>
       <w:r>
         <w:rPr>
@@ -451,7 +555,16 @@
           <w:sz w:val="24"/>
           <w:szCs w:val="24"/>
         </w:rPr>
-        <w:t>.</w:t>
+        <w:t xml:space="preserve">, es el encargado  de gestionar los contenidos y resolver </w:t>
+      </w:r>
+      <w:r>
+        <w:rPr>
+          <w:rFonts w:ascii="Arial" w:hAnsi="Arial" w:cs="Arial"/>
+          <w:sz w:val="24"/>
+          <w:szCs w:val="24"/>
+        </w:rPr>
+        <w:lastRenderedPageBreak/>
+        <w:t>problemas de compatibilidad con cada navegador (esto solo si el diseñador del sitio le dio esa capacidad)</w:t>
       </w:r>
     </w:p>
     <w:p>
@@ -494,7 +607,6 @@
           <w:sz w:val="24"/>
           <w:szCs w:val="24"/>
         </w:rPr>
-        <w:lastRenderedPageBreak/>
         <w:t>Objetivos Del Trabajo.</w:t>
       </w:r>
     </w:p>
@@ -799,7 +911,79 @@
           <w:sz w:val="24"/>
           <w:szCs w:val="24"/>
         </w:rPr>
-        <w:t>Que aunque se tuviese a un desarrollador web propio, este no está en la capacidad de responder inmediatamente todos los requerimientos, por ejemplo. Si en una tienda web formada por varias personas, alguien desease cambiar la descripción de un producto o el tamaño de letra</w:t>
+        <w:t>Que aunque se tuviese a un desarrollador web propio, este no está en la capacidad de responder inmediatamente todos los requeri</w:t>
+      </w:r>
+      <w:r>
+        <w:rPr>
+          <w:rFonts w:ascii="Arial" w:hAnsi="Arial" w:cs="Arial"/>
+          <w:sz w:val="24"/>
+          <w:szCs w:val="24"/>
+        </w:rPr>
+        <w:t xml:space="preserve">mientos, por ejemplo. Si en un sitio </w:t>
+      </w:r>
+      <w:r>
+        <w:rPr>
+          <w:rFonts w:ascii="Arial" w:hAnsi="Arial" w:cs="Arial"/>
+          <w:sz w:val="24"/>
+          <w:szCs w:val="24"/>
+        </w:rPr>
+        <w:t>web</w:t>
+      </w:r>
+      <w:r>
+        <w:rPr>
+          <w:rFonts w:ascii="Arial" w:hAnsi="Arial" w:cs="Arial"/>
+          <w:sz w:val="24"/>
+          <w:szCs w:val="24"/>
+        </w:rPr>
+        <w:t xml:space="preserve"> dedicado al comercio electrónico</w:t>
+      </w:r>
+      <w:r>
+        <w:rPr>
+          <w:rFonts w:ascii="Arial" w:hAnsi="Arial" w:cs="Arial"/>
+          <w:sz w:val="24"/>
+          <w:szCs w:val="24"/>
+        </w:rPr>
+        <w:t xml:space="preserve"> formad</w:t>
+      </w:r>
+      <w:r>
+        <w:rPr>
+          <w:rFonts w:ascii="Arial" w:hAnsi="Arial" w:cs="Arial"/>
+          <w:sz w:val="24"/>
+          <w:szCs w:val="24"/>
+        </w:rPr>
+        <w:t>o</w:t>
+      </w:r>
+      <w:r>
+        <w:rPr>
+          <w:rFonts w:ascii="Arial" w:hAnsi="Arial" w:cs="Arial"/>
+          <w:sz w:val="24"/>
+          <w:szCs w:val="24"/>
+        </w:rPr>
+        <w:t xml:space="preserve"> por varias personas, </w:t>
+      </w:r>
+      <w:r>
+        <w:rPr>
+          <w:rFonts w:ascii="Arial" w:hAnsi="Arial" w:cs="Arial"/>
+          <w:sz w:val="24"/>
+          <w:szCs w:val="24"/>
+        </w:rPr>
+        <w:t xml:space="preserve">si </w:t>
+      </w:r>
+      <w:r>
+        <w:rPr>
+          <w:rFonts w:ascii="Arial" w:hAnsi="Arial" w:cs="Arial"/>
+          <w:sz w:val="24"/>
+          <w:szCs w:val="24"/>
+        </w:rPr>
+        <w:t xml:space="preserve">alguien desease cambiar la descripción de un producto o </w:t>
+      </w:r>
+      <w:r>
+        <w:rPr>
+          <w:rFonts w:ascii="Arial" w:hAnsi="Arial" w:cs="Arial"/>
+          <w:sz w:val="24"/>
+          <w:szCs w:val="24"/>
+        </w:rPr>
+        <w:t>agregar imágenes</w:t>
       </w:r>
       <w:r>
         <w:rPr>
@@ -831,7 +1015,63 @@
           <w:sz w:val="24"/>
           <w:szCs w:val="24"/>
         </w:rPr>
-        <w:t xml:space="preserve"> tendría que buscar a un profesional, y aún para el desarrollador por mas experimentado y hábil que sea, le va a tomar tiempo resolverlo</w:t>
+        <w:t xml:space="preserve"> tendría que buscar al</w:t>
+      </w:r>
+      <w:r>
+        <w:rPr>
+          <w:rFonts w:ascii="Arial" w:hAnsi="Arial" w:cs="Arial"/>
+          <w:sz w:val="24"/>
+          <w:szCs w:val="24"/>
+        </w:rPr>
+        <w:t xml:space="preserve"> profesional</w:t>
+      </w:r>
+      <w:r>
+        <w:rPr>
+          <w:rFonts w:ascii="Arial" w:hAnsi="Arial" w:cs="Arial"/>
+          <w:sz w:val="24"/>
+          <w:szCs w:val="24"/>
+        </w:rPr>
+        <w:t xml:space="preserve"> encargado</w:t>
+      </w:r>
+      <w:r>
+        <w:rPr>
+          <w:rFonts w:ascii="Arial" w:hAnsi="Arial" w:cs="Arial"/>
+          <w:sz w:val="24"/>
+          <w:szCs w:val="24"/>
+        </w:rPr>
+        <w:t>, y aún para el desarrollador por mas e</w:t>
+      </w:r>
+      <w:r>
+        <w:rPr>
+          <w:rFonts w:ascii="Arial" w:hAnsi="Arial" w:cs="Arial"/>
+          <w:sz w:val="24"/>
+          <w:szCs w:val="24"/>
+        </w:rPr>
+        <w:t>xperimentado y hábil que sea,</w:t>
+      </w:r>
+      <w:r>
+        <w:rPr>
+          <w:rFonts w:ascii="Arial" w:hAnsi="Arial" w:cs="Arial"/>
+          <w:sz w:val="24"/>
+          <w:szCs w:val="24"/>
+        </w:rPr>
+        <w:t xml:space="preserve"> va a tomar tiempo </w:t>
+      </w:r>
+      <w:r>
+        <w:rPr>
+          <w:rFonts w:ascii="Arial" w:hAnsi="Arial" w:cs="Arial"/>
+          <w:sz w:val="24"/>
+          <w:szCs w:val="24"/>
+        </w:rPr>
+        <w:t xml:space="preserve">en </w:t>
+      </w:r>
+      <w:r>
+        <w:rPr>
+          <w:rFonts w:ascii="Arial" w:hAnsi="Arial" w:cs="Arial"/>
+          <w:sz w:val="24"/>
+          <w:szCs w:val="24"/>
+        </w:rPr>
+        <w:t>resolverlo</w:t>
       </w:r>
       <w:r>
         <w:rPr>
@@ -847,15 +1087,56 @@
           <w:sz w:val="24"/>
           <w:szCs w:val="24"/>
         </w:rPr>
-        <w:t xml:space="preserve"> además no siempre va a estar disponible ya sea por su trabajo o simplemente por</w:t>
-      </w:r>
-      <w:r>
-        <w:rPr>
-          <w:rFonts w:ascii="Arial" w:hAnsi="Arial" w:cs="Arial"/>
-          <w:sz w:val="24"/>
-          <w:szCs w:val="24"/>
-        </w:rPr>
-        <w:t xml:space="preserve"> el horario, entonces fuese más fácil si el mismo usuario puede modificar las características de su publicación cuando lo quiera desde donde sea y a la hora que fuese, ya que es sistema estaría trabajando 24/7m, sin la necesidad del desarrollador, sin embargo no pretendo desvalorizar al desarrollador o empresas dedicadas a este negocio ya que es indispensable que alguna entidad le brinde soporte, ya que nada es infalible, sobre todo las cosas hechas por el hombre.</w:t>
+        <w:t xml:space="preserve"> además no siempre va a estar disponible</w:t>
+      </w:r>
+      <w:r>
+        <w:rPr>
+          <w:rFonts w:ascii="Arial" w:hAnsi="Arial" w:cs="Arial"/>
+          <w:sz w:val="24"/>
+          <w:szCs w:val="24"/>
+        </w:rPr>
+        <w:t xml:space="preserve"> y aunque exista más de un desarrollador trabajando en turnos rotativos, estos solo pueden atender una petición a la vez eso significa que están en capacidad de atender a una persona por turno, imaginemos el tiempo que tomaría editar y publicar 300 productos, además hay que considerar los costos ya que un solo desarrollador no es suficiente</w:t>
+      </w:r>
+      <w:r>
+        <w:rPr>
+          <w:rFonts w:ascii="Arial" w:hAnsi="Arial" w:cs="Arial"/>
+          <w:sz w:val="24"/>
+          <w:szCs w:val="24"/>
+        </w:rPr>
+        <w:t xml:space="preserve">, entonces fuese más fácil si el mismo usuario puede modificar las características de su publicación cuando lo quiera desde donde sea y a la hora que fuese, ya que es </w:t>
+      </w:r>
+      <w:r>
+        <w:rPr>
+          <w:rFonts w:ascii="Arial" w:hAnsi="Arial" w:cs="Arial"/>
+          <w:sz w:val="24"/>
+          <w:szCs w:val="24"/>
+        </w:rPr>
+        <w:t>sistema estaría trabajando 24/7</w:t>
+      </w:r>
+      <w:r>
+        <w:rPr>
+          <w:rFonts w:ascii="Arial" w:hAnsi="Arial" w:cs="Arial"/>
+          <w:sz w:val="24"/>
+          <w:szCs w:val="24"/>
+        </w:rPr>
+        <w:t xml:space="preserve"> simultáneamente para todos</w:t>
+      </w:r>
+      <w:r>
+        <w:rPr>
+          <w:rFonts w:ascii="Arial" w:hAnsi="Arial" w:cs="Arial"/>
+          <w:sz w:val="24"/>
+          <w:szCs w:val="24"/>
+        </w:rPr>
+        <w:t xml:space="preserve">, </w:t>
+      </w:r>
+      <w:r>
+        <w:rPr>
+          <w:rFonts w:ascii="Arial" w:hAnsi="Arial" w:cs="Arial"/>
+          <w:sz w:val="24"/>
+          <w:szCs w:val="24"/>
+        </w:rPr>
+        <w:lastRenderedPageBreak/>
+        <w:t>sin la necesidad del desarrollador, sin embargo no pretendo desvalorizar al desarrollador o empresas dedicadas a este negocio ya que es indispensable que alguna entidad le brinde soporte, ya que nada es infalible, sobre todo las cosas hechas por el hombre.</w:t>
       </w:r>
     </w:p>
     <w:p>
@@ -928,24 +1209,22 @@
     </w:p>
     <w:p>
       <w:pPr>
-        <w:pStyle w:val="Prrafodelista"/>
-        <w:numPr>
-          <w:ilvl w:val="0"/>
-          <w:numId w:val="4"/>
-        </w:numPr>
-        <w:spacing w:after="0"/>
-        <w:jc w:val="both"/>
-        <w:rPr>
-          <w:rFonts w:ascii="Arial" w:hAnsi="Arial" w:cs="Arial"/>
-          <w:sz w:val="24"/>
-          <w:szCs w:val="24"/>
-        </w:rPr>
-      </w:pPr>
-      <w:r>
-        <w:rPr>
-          <w:rFonts w:ascii="Arial" w:hAnsi="Arial" w:cs="Arial"/>
-          <w:sz w:val="24"/>
-          <w:szCs w:val="24"/>
+        <w:spacing w:after="0"/>
+        <w:ind w:firstLine="708"/>
+        <w:jc w:val="both"/>
+        <w:rPr>
+          <w:rFonts w:ascii="Arial" w:hAnsi="Arial" w:cs="Arial"/>
+          <w:sz w:val="24"/>
+          <w:szCs w:val="24"/>
+          <w:u w:val="single"/>
+        </w:rPr>
+      </w:pPr>
+      <w:r>
+        <w:rPr>
+          <w:rFonts w:ascii="Arial" w:hAnsi="Arial" w:cs="Arial"/>
+          <w:sz w:val="24"/>
+          <w:szCs w:val="24"/>
+          <w:u w:val="single"/>
         </w:rPr>
         <w:t xml:space="preserve">Justificación </w:t>
       </w:r>
@@ -954,6 +1233,7 @@
           <w:rFonts w:ascii="Arial" w:hAnsi="Arial" w:cs="Arial"/>
           <w:sz w:val="24"/>
           <w:szCs w:val="24"/>
+          <w:u w:val="single"/>
         </w:rPr>
         <w:t>Metodológica</w:t>
       </w:r>
@@ -962,6 +1242,7 @@
           <w:rFonts w:ascii="Arial" w:hAnsi="Arial" w:cs="Arial"/>
           <w:sz w:val="24"/>
           <w:szCs w:val="24"/>
+          <w:u w:val="single"/>
         </w:rPr>
         <w:t>.</w:t>
       </w:r>
@@ -1026,7 +1307,87 @@
           <w:sz w:val="24"/>
           <w:szCs w:val="24"/>
         </w:rPr>
-        <w:t>) y a las prestaciones que este debe tener, y de los diseños a los que el usuario se va a enfrentar que sean amigables y fáciles de usar, los pasos que se van a seguir son los siguientes:</w:t>
+        <w:t xml:space="preserve">) y a las prestaciones que este debe tener, y de los diseños </w:t>
+      </w:r>
+      <w:r>
+        <w:rPr>
+          <w:rFonts w:ascii="Arial" w:hAnsi="Arial" w:cs="Arial"/>
+          <w:sz w:val="24"/>
+          <w:szCs w:val="24"/>
+        </w:rPr>
+        <w:t xml:space="preserve">de interfaz </w:t>
+      </w:r>
+      <w:r>
+        <w:rPr>
+          <w:rFonts w:ascii="Arial" w:hAnsi="Arial" w:cs="Arial"/>
+          <w:sz w:val="24"/>
+          <w:szCs w:val="24"/>
+        </w:rPr>
+        <w:t>a los que el</w:t>
+      </w:r>
+      <w:r>
+        <w:rPr>
+          <w:rFonts w:ascii="Arial" w:hAnsi="Arial" w:cs="Arial"/>
+          <w:sz w:val="24"/>
+          <w:szCs w:val="24"/>
+        </w:rPr>
+        <w:t xml:space="preserve"> administrador, </w:t>
+      </w:r>
+      <w:r>
+        <w:rPr>
+          <w:rFonts w:ascii="Arial" w:hAnsi="Arial" w:cs="Arial"/>
+          <w:sz w:val="24"/>
+          <w:szCs w:val="24"/>
+        </w:rPr>
+        <w:t xml:space="preserve"> usuario </w:t>
+      </w:r>
+      <w:r>
+        <w:rPr>
+          <w:rFonts w:ascii="Arial" w:hAnsi="Arial" w:cs="Arial"/>
+          <w:sz w:val="24"/>
+          <w:szCs w:val="24"/>
+        </w:rPr>
+        <w:t xml:space="preserve">y demás </w:t>
+      </w:r>
+      <w:r>
+        <w:rPr>
+          <w:rFonts w:ascii="Arial" w:hAnsi="Arial" w:cs="Arial"/>
+          <w:sz w:val="24"/>
+          <w:szCs w:val="24"/>
+        </w:rPr>
+        <w:t>se va</w:t>
+      </w:r>
+      <w:r>
+        <w:rPr>
+          <w:rFonts w:ascii="Arial" w:hAnsi="Arial" w:cs="Arial"/>
+          <w:sz w:val="24"/>
+          <w:szCs w:val="24"/>
+        </w:rPr>
+        <w:t>n</w:t>
+      </w:r>
+      <w:r>
+        <w:rPr>
+          <w:rFonts w:ascii="Arial" w:hAnsi="Arial" w:cs="Arial"/>
+          <w:sz w:val="24"/>
+          <w:szCs w:val="24"/>
+        </w:rPr>
+        <w:t xml:space="preserve"> a enfrentar </w:t>
+      </w:r>
+      <w:r>
+        <w:rPr>
+          <w:rFonts w:ascii="Arial" w:hAnsi="Arial" w:cs="Arial"/>
+          <w:sz w:val="24"/>
+          <w:szCs w:val="24"/>
+        </w:rPr>
+        <w:t>durante el uso del sistema, por esa razón deben ser</w:t>
+      </w:r>
+      <w:r>
+        <w:rPr>
+          <w:rFonts w:ascii="Arial" w:hAnsi="Arial" w:cs="Arial"/>
+          <w:sz w:val="24"/>
+          <w:szCs w:val="24"/>
+        </w:rPr>
+        <w:t xml:space="preserve"> amigables y fáciles de usar, los pasos a seguir son los siguientes:</w:t>
       </w:r>
     </w:p>
     <w:p>
@@ -1242,7 +1603,15 @@
           <w:sz w:val="24"/>
           <w:szCs w:val="24"/>
         </w:rPr>
-        <w:t>El resultado del análisis de los componentes y luego de tener armado la estructura del sitio se procede a implementar las funcionalidades de sistema dividiéndolas en módulos o clases en programación orientada a objetos</w:t>
+        <w:t>I</w:t>
+      </w:r>
+      <w:r>
+        <w:rPr>
+          <w:rFonts w:ascii="Arial" w:hAnsi="Arial" w:cs="Arial"/>
+          <w:sz w:val="24"/>
+          <w:szCs w:val="24"/>
+        </w:rPr>
+        <w:t>mplementar las funcionalidades de sistema dividiéndolas en módulos o clases en programación orientada a objetos</w:t>
       </w:r>
       <w:r>
         <w:rPr>
@@ -1290,7 +1659,23 @@
           <w:sz w:val="24"/>
           <w:szCs w:val="24"/>
         </w:rPr>
-        <w:t xml:space="preserve">Se trabaja en el diseño de la interfaz de usuario implementado a </w:t>
+        <w:t xml:space="preserve">Se trabaja en el diseño de la interfaz de </w:t>
+      </w:r>
+      <w:r>
+        <w:rPr>
+          <w:rFonts w:ascii="Arial" w:hAnsi="Arial" w:cs="Arial"/>
+          <w:sz w:val="24"/>
+          <w:szCs w:val="24"/>
+        </w:rPr>
+        <w:t xml:space="preserve">administrador y </w:t>
+      </w:r>
+      <w:r>
+        <w:rPr>
+          <w:rFonts w:ascii="Arial" w:hAnsi="Arial" w:cs="Arial"/>
+          <w:sz w:val="24"/>
+          <w:szCs w:val="24"/>
+        </w:rPr>
+        <w:t xml:space="preserve">usuario implementado a </w:t>
       </w:r>
       <w:r>
         <w:rPr>
@@ -1299,22 +1684,6 @@
           <w:szCs w:val="24"/>
         </w:rPr>
         <w:t>Bootstrap</w:t>
-      </w:r>
-      <w:r>
-        <w:rPr>
-          <w:rFonts w:ascii="Arial" w:hAnsi="Arial" w:cs="Arial"/>
-          <w:sz w:val="24"/>
-          <w:szCs w:val="24"/>
-        </w:rPr>
-        <w:t xml:space="preserve"> y </w:t>
-      </w:r>
-      <w:r>
-        <w:rPr>
-          <w:rFonts w:ascii="Arial" w:hAnsi="Arial" w:cs="Arial"/>
-          <w:sz w:val="24"/>
-          <w:szCs w:val="24"/>
-        </w:rPr>
-        <w:t>Metro UI</w:t>
       </w:r>
       <w:r>
         <w:rPr>
@@ -1346,6 +1715,7 @@
           <w:sz w:val="24"/>
           <w:szCs w:val="24"/>
         </w:rPr>
+        <w:lastRenderedPageBreak/>
         <w:t>Se combina el diseño grafico con el diseño lógico del sistema y se implementa la aplicación.</w:t>
       </w:r>
     </w:p>
@@ -1462,7 +1832,6 @@
           <w:sz w:val="24"/>
           <w:szCs w:val="24"/>
         </w:rPr>
-        <w:lastRenderedPageBreak/>
         <w:t>Hipótesis.</w:t>
       </w:r>
     </w:p>
@@ -2112,6 +2481,7 @@
           <w:sz w:val="24"/>
           <w:szCs w:val="24"/>
         </w:rPr>
+        <w:lastRenderedPageBreak/>
         <w:t>Definición Java Script</w:t>
       </w:r>
     </w:p>
@@ -2400,7 +2770,6 @@
           <w:sz w:val="24"/>
           <w:szCs w:val="24"/>
         </w:rPr>
-        <w:lastRenderedPageBreak/>
         <w:t>Cadenas</w:t>
       </w:r>
     </w:p>
@@ -3091,6 +3460,7 @@
           <w:sz w:val="24"/>
           <w:szCs w:val="24"/>
         </w:rPr>
+        <w:lastRenderedPageBreak/>
         <w:t>Desventajas</w:t>
       </w:r>
     </w:p>
@@ -3409,7 +3779,6 @@
           <w:sz w:val="24"/>
           <w:szCs w:val="24"/>
         </w:rPr>
-        <w:lastRenderedPageBreak/>
         <w:t>Definición de Las prestaciones del Sistema</w:t>
       </w:r>
     </w:p>
@@ -4133,6 +4502,7 @@
           <w:sz w:val="24"/>
           <w:szCs w:val="24"/>
         </w:rPr>
+        <w:lastRenderedPageBreak/>
         <w:t>Consultas con el comando SELECT</w:t>
       </w:r>
     </w:p>
@@ -4421,7 +4791,6 @@
           <w:sz w:val="24"/>
           <w:szCs w:val="24"/>
         </w:rPr>
-        <w:lastRenderedPageBreak/>
         <w:t>MySql Procedures</w:t>
       </w:r>
     </w:p>
@@ -5192,6 +5561,7 @@
           <w:sz w:val="24"/>
           <w:szCs w:val="24"/>
         </w:rPr>
+        <w:lastRenderedPageBreak/>
         <w:t xml:space="preserve">Clase </w:t>
       </w:r>
       <w:proofErr w:type="spellStart"/>
@@ -5590,7 +5960,6 @@
           <w:sz w:val="24"/>
           <w:szCs w:val="24"/>
         </w:rPr>
-        <w:lastRenderedPageBreak/>
         <w:t>Introducción A B</w:t>
       </w:r>
       <w:r>
@@ -6369,6 +6738,7 @@
           <w:sz w:val="24"/>
           <w:szCs w:val="24"/>
         </w:rPr>
+        <w:lastRenderedPageBreak/>
         <w:t>Capítulo IV (Análisis Gráfico de Sistema)</w:t>
       </w:r>
     </w:p>
@@ -6666,7 +7036,6 @@
           <w:sz w:val="24"/>
           <w:szCs w:val="24"/>
         </w:rPr>
-        <w:lastRenderedPageBreak/>
         <w:t>Implementación modelo de Clases</w:t>
       </w:r>
     </w:p>
@@ -7289,7 +7658,24 @@
           <w:sz w:val="24"/>
           <w:szCs w:val="24"/>
         </w:rPr>
-        <w:t xml:space="preserve"> con impuestos incluidos (Datos consultados en Ecuahosting.com).</w:t>
+        <w:t xml:space="preserve"> con impuestos incluidos (Datos </w:t>
+      </w:r>
+      <w:r>
+        <w:rPr>
+          <w:rFonts w:ascii="Arial" w:hAnsi="Arial" w:cs="Arial"/>
+          <w:sz w:val="24"/>
+          <w:szCs w:val="24"/>
+        </w:rPr>
+        <w:t xml:space="preserve">consultados en Ecuahosting.com), estos costos </w:t>
+      </w:r>
+      <w:r>
+        <w:rPr>
+          <w:rFonts w:ascii="Arial" w:hAnsi="Arial" w:cs="Arial"/>
+          <w:sz w:val="24"/>
+          <w:szCs w:val="24"/>
+        </w:rPr>
+        <w:lastRenderedPageBreak/>
+        <w:t>pueden ser más elevados ya que en este caso no se piensa recibir un nivel alto de tráfico, en caso que el proyecto prospere ese valor se incrementaría a mas o menos 50 USD por mes.</w:t>
       </w:r>
     </w:p>
     <w:p>
@@ -7482,7 +7868,6 @@
           <w:sz w:val="24"/>
           <w:szCs w:val="24"/>
         </w:rPr>
-        <w:lastRenderedPageBreak/>
         <w:t>Someter a prueba los modelos</w:t>
       </w:r>
     </w:p>
@@ -7867,139 +8252,6 @@
           <w:sz w:val="24"/>
           <w:szCs w:val="24"/>
           <w:u w:val="single"/>
-        </w:rPr>
-      </w:pPr>
-    </w:p>
-    <w:p>
-      <w:pPr>
-        <w:spacing w:after="0"/>
-        <w:jc w:val="both"/>
-        <w:rPr>
-          <w:rFonts w:ascii="Arial" w:hAnsi="Arial" w:cs="Arial"/>
-          <w:b/>
-          <w:sz w:val="24"/>
-          <w:szCs w:val="24"/>
-        </w:rPr>
-      </w:pPr>
-    </w:p>
-    <w:p>
-      <w:pPr>
-        <w:spacing w:after="0"/>
-        <w:jc w:val="both"/>
-        <w:rPr>
-          <w:rFonts w:ascii="Arial" w:hAnsi="Arial" w:cs="Arial"/>
-          <w:b/>
-          <w:sz w:val="24"/>
-          <w:szCs w:val="24"/>
-        </w:rPr>
-      </w:pPr>
-    </w:p>
-    <w:p>
-      <w:pPr>
-        <w:spacing w:after="0"/>
-        <w:jc w:val="both"/>
-        <w:rPr>
-          <w:rFonts w:ascii="Arial" w:hAnsi="Arial" w:cs="Arial"/>
-          <w:b/>
-          <w:sz w:val="24"/>
-          <w:szCs w:val="24"/>
-        </w:rPr>
-      </w:pPr>
-    </w:p>
-    <w:p>
-      <w:pPr>
-        <w:spacing w:after="0"/>
-        <w:jc w:val="both"/>
-        <w:rPr>
-          <w:rFonts w:ascii="Arial" w:hAnsi="Arial" w:cs="Arial"/>
-          <w:b/>
-          <w:sz w:val="24"/>
-          <w:szCs w:val="24"/>
-        </w:rPr>
-      </w:pPr>
-    </w:p>
-    <w:p>
-      <w:pPr>
-        <w:spacing w:after="0"/>
-        <w:jc w:val="both"/>
-        <w:rPr>
-          <w:rFonts w:ascii="Arial" w:hAnsi="Arial" w:cs="Arial"/>
-          <w:sz w:val="24"/>
-          <w:szCs w:val="24"/>
-        </w:rPr>
-      </w:pPr>
-    </w:p>
-    <w:p>
-      <w:pPr>
-        <w:spacing w:after="0"/>
-        <w:jc w:val="both"/>
-        <w:rPr>
-          <w:rFonts w:ascii="Arial" w:hAnsi="Arial" w:cs="Arial"/>
-          <w:sz w:val="24"/>
-          <w:szCs w:val="24"/>
-        </w:rPr>
-      </w:pPr>
-    </w:p>
-    <w:p>
-      <w:pPr>
-        <w:spacing w:after="0"/>
-        <w:jc w:val="both"/>
-        <w:rPr>
-          <w:rFonts w:ascii="Arial" w:hAnsi="Arial" w:cs="Arial"/>
-          <w:sz w:val="24"/>
-          <w:szCs w:val="24"/>
-        </w:rPr>
-      </w:pPr>
-    </w:p>
-    <w:p>
-      <w:pPr>
-        <w:spacing w:after="0"/>
-        <w:jc w:val="both"/>
-        <w:rPr>
-          <w:rFonts w:ascii="Arial" w:hAnsi="Arial" w:cs="Arial"/>
-          <w:sz w:val="24"/>
-          <w:szCs w:val="24"/>
-        </w:rPr>
-      </w:pPr>
-    </w:p>
-    <w:p>
-      <w:pPr>
-        <w:spacing w:after="0"/>
-        <w:jc w:val="both"/>
-        <w:rPr>
-          <w:rFonts w:ascii="Arial" w:hAnsi="Arial" w:cs="Arial"/>
-          <w:sz w:val="24"/>
-          <w:szCs w:val="24"/>
-        </w:rPr>
-      </w:pPr>
-    </w:p>
-    <w:p>
-      <w:pPr>
-        <w:spacing w:after="0"/>
-        <w:rPr>
-          <w:rFonts w:ascii="Arial" w:hAnsi="Arial" w:cs="Arial"/>
-          <w:sz w:val="24"/>
-          <w:szCs w:val="24"/>
-        </w:rPr>
-      </w:pPr>
-    </w:p>
-    <w:p>
-      <w:pPr>
-        <w:spacing w:after="0"/>
-        <w:rPr>
-          <w:rFonts w:ascii="Arial" w:hAnsi="Arial" w:cs="Arial"/>
-          <w:sz w:val="24"/>
-          <w:szCs w:val="24"/>
-        </w:rPr>
-      </w:pPr>
-    </w:p>
-    <w:p>
-      <w:pPr>
-        <w:spacing w:after="0"/>
-        <w:rPr>
-          <w:rFonts w:ascii="Arial" w:hAnsi="Arial" w:cs="Arial"/>
-          <w:sz w:val="24"/>
-          <w:szCs w:val="24"/>
         </w:rPr>
       </w:pPr>
     </w:p>
@@ -8134,17 +8386,17 @@
   <w:abstractNum w:abstractNumId="1">
     <w:nsid w:val="24E46501"/>
     <w:multiLevelType w:val="hybridMultilevel"/>
-    <w:tmpl w:val="6220FE44"/>
-    <w:lvl w:ilvl="0" w:tplc="300A000B">
+    <w:tmpl w:val="44443CA0"/>
+    <w:lvl w:ilvl="0" w:tplc="300A0001">
       <w:start w:val="1"/>
       <w:numFmt w:val="bullet"/>
-      <w:lvlText w:val=""/>
+      <w:lvlText w:val=""/>
       <w:lvlJc w:val="left"/>
       <w:pPr>
         <w:ind w:left="720" w:hanging="360"/>
       </w:pPr>
       <w:rPr>
-        <w:rFonts w:ascii="Wingdings" w:hAnsi="Wingdings" w:hint="default"/>
+        <w:rFonts w:ascii="Symbol" w:hAnsi="Symbol" w:hint="default"/>
       </w:rPr>
     </w:lvl>
     <w:lvl w:ilvl="1" w:tplc="300A0003" w:tentative="1">
@@ -10365,7 +10617,7 @@
 </file>
 
 <file path=customXml/itemProps1.xml><?xml version="1.0" encoding="utf-8"?>
-<ds:datastoreItem xmlns:ds="http://schemas.openxmlformats.org/officeDocument/2006/customXml" ds:itemID="{3B2A0FB9-68ED-49AE-9144-1B76938A9ED7}">
+<ds:datastoreItem xmlns:ds="http://schemas.openxmlformats.org/officeDocument/2006/customXml" ds:itemID="{E7355BD0-3C39-460A-A510-4FC8FC6C9477}">
   <ds:schemaRefs>
     <ds:schemaRef ds:uri="http://schemas.openxmlformats.org/officeDocument/2006/bibliography"/>
   </ds:schemaRefs>

</xml_diff>